<commit_message>
added statements in overridden methods, call them in doAnimalStuff() in main
</commit_message>
<xml_diff>
--- a/Abstraction/AbstractionAndGeneralization/Abstraction.docx
+++ b/Abstraction/AbstractionAndGeneralization/Abstraction.docx
@@ -343,6 +343,143 @@
         <w:rPr>
           <w:sz w:val="32"/>
           <w:szCs w:val="32"/>
+        </w:rPr>
+      </w:pPr>
+      <w:r>
+        <w:rPr>
+          <w:sz w:val="32"/>
+          <w:szCs w:val="32"/>
+        </w:rPr>
+        <w:t>In a child class the override method can add statements.</w:t>
+      </w:r>
+    </w:p>
+    <w:p>
+      <w:pPr>
+        <w:spacing w:line="480" w:lineRule="auto"/>
+        <w:rPr>
+          <w:sz w:val="32"/>
+          <w:szCs w:val="32"/>
+        </w:rPr>
+      </w:pPr>
+    </w:p>
+    <w:p>
+      <w:pPr>
+        <w:spacing w:line="480" w:lineRule="auto"/>
+        <w:rPr>
+          <w:sz w:val="32"/>
+          <w:szCs w:val="32"/>
+        </w:rPr>
+      </w:pPr>
+      <w:r>
+        <w:rPr>
+          <w:sz w:val="32"/>
+          <w:szCs w:val="32"/>
+        </w:rPr>
+        <w:lastRenderedPageBreak/>
+        <w:t>Abstract class Animal {</w:t>
+      </w:r>
+    </w:p>
+    <w:p>
+      <w:pPr>
+        <w:spacing w:line="480" w:lineRule="auto"/>
+        <w:rPr>
+          <w:sz w:val="32"/>
+          <w:szCs w:val="32"/>
+        </w:rPr>
+      </w:pPr>
+      <w:r>
+        <w:rPr>
+          <w:sz w:val="32"/>
+          <w:szCs w:val="32"/>
+        </w:rPr>
+        <w:t xml:space="preserve">Public abstract void </w:t>
+      </w:r>
+      <w:proofErr w:type="gramStart"/>
+      <w:r>
+        <w:rPr>
+          <w:sz w:val="32"/>
+          <w:szCs w:val="32"/>
+        </w:rPr>
+        <w:t>move(</w:t>
+      </w:r>
+      <w:proofErr w:type="gramEnd"/>
+      <w:r>
+        <w:rPr>
+          <w:sz w:val="32"/>
+          <w:szCs w:val="32"/>
+        </w:rPr>
+        <w:t>);</w:t>
+      </w:r>
+    </w:p>
+    <w:p>
+      <w:pPr>
+        <w:spacing w:line="480" w:lineRule="auto"/>
+        <w:rPr>
+          <w:sz w:val="32"/>
+          <w:szCs w:val="32"/>
+        </w:rPr>
+      </w:pPr>
+      <w:r>
+        <w:rPr>
+          <w:sz w:val="32"/>
+          <w:szCs w:val="32"/>
+        </w:rPr>
+        <w:t>}</w:t>
+      </w:r>
+    </w:p>
+    <w:p>
+      <w:pPr>
+        <w:spacing w:line="480" w:lineRule="auto"/>
+        <w:rPr>
+          <w:sz w:val="32"/>
+          <w:szCs w:val="32"/>
+        </w:rPr>
+      </w:pPr>
+      <w:r>
+        <w:rPr>
+          <w:sz w:val="32"/>
+          <w:szCs w:val="32"/>
+        </w:rPr>
+        <w:t xml:space="preserve">Abstract method tells the world every animal can move. Any code that uses a subtype of Animal, knows it can call the move method, and the subtype will implement this method with this signature. </w:t>
+      </w:r>
+    </w:p>
+    <w:p>
+      <w:pPr>
+        <w:spacing w:line="480" w:lineRule="auto"/>
+        <w:rPr>
+          <w:b/>
+          <w:bCs/>
+          <w:sz w:val="32"/>
+          <w:szCs w:val="32"/>
+        </w:rPr>
+      </w:pPr>
+      <w:r>
+        <w:rPr>
+          <w:b/>
+          <w:bCs/>
+          <w:sz w:val="32"/>
+          <w:szCs w:val="32"/>
+        </w:rPr>
+        <w:t xml:space="preserve">You cannot have a private access modifier on abstract method. </w:t>
+      </w:r>
+    </w:p>
+    <w:p>
+      <w:pPr>
+        <w:spacing w:line="480" w:lineRule="auto"/>
+        <w:rPr>
+          <w:b/>
+          <w:bCs/>
+          <w:sz w:val="32"/>
+          <w:szCs w:val="32"/>
+        </w:rPr>
+      </w:pPr>
+    </w:p>
+    <w:p>
+      <w:pPr>
+        <w:spacing w:line="480" w:lineRule="auto"/>
+        <w:rPr>
+          <w:sz w:val="32"/>
+          <w:szCs w:val="32"/>
           <w:u w:val="single"/>
         </w:rPr>
       </w:pPr>
@@ -388,7 +525,21 @@
           <w:sz w:val="32"/>
           <w:szCs w:val="32"/>
         </w:rPr>
-        <w:t xml:space="preserve">A concrete method has a method body, usually with at least one statement. It has operational code, that gets executed, under the right conditions. A concrete methos is said to be </w:t>
+        <w:t>A concrete method has a method body, usually with at least one statement. It has operational code, that gets executed, under the right conditions. A concrete metho</w:t>
+      </w:r>
+      <w:r>
+        <w:rPr>
+          <w:sz w:val="32"/>
+          <w:szCs w:val="32"/>
+        </w:rPr>
+        <w:t>d</w:t>
+      </w:r>
+      <w:r>
+        <w:rPr>
+          <w:sz w:val="32"/>
+          <w:szCs w:val="32"/>
+        </w:rPr>
+        <w:t xml:space="preserve"> is said to be </w:t>
       </w:r>
       <w:r>
         <w:rPr>
@@ -404,7 +555,15 @@
           <w:sz w:val="32"/>
           <w:szCs w:val="32"/>
         </w:rPr>
-        <w:t xml:space="preserve">an abstract method, if it overrides one. Abstract classes and interfaces, can have a mix of abstract and concrete methods. </w:t>
+        <w:t xml:space="preserve">an abstract </w:t>
+      </w:r>
+      <w:r>
+        <w:rPr>
+          <w:sz w:val="32"/>
+          <w:szCs w:val="32"/>
+        </w:rPr>
+        <w:lastRenderedPageBreak/>
+        <w:t xml:space="preserve">method, if it overrides one. Abstract classes and interfaces, can have a mix of abstract and concrete methods. </w:t>
       </w:r>
     </w:p>
     <w:p>
@@ -538,7 +697,6 @@
           <w:szCs w:val="23"/>
           <w:shd w:val="clear" w:color="auto" w:fill="E7E9EB"/>
         </w:rPr>
-        <w:lastRenderedPageBreak/>
         <w:t xml:space="preserve">Default: </w:t>
       </w:r>
       <w:r>
@@ -825,9 +983,466 @@
       <w:pPr>
         <w:spacing w:line="480" w:lineRule="auto"/>
         <w:rPr>
-          <w:sz w:val="32"/>
-          <w:szCs w:val="32"/>
+          <w:sz w:val="52"/>
+          <w:szCs w:val="52"/>
           <w:u w:val="single"/>
+        </w:rPr>
+      </w:pPr>
+      <w:r>
+        <w:rPr>
+          <w:sz w:val="52"/>
+          <w:szCs w:val="52"/>
+          <w:u w:val="single"/>
+        </w:rPr>
+        <w:t xml:space="preserve">Abstract class </w:t>
+      </w:r>
+    </w:p>
+    <w:p>
+      <w:pPr>
+        <w:spacing w:line="480" w:lineRule="auto"/>
+        <w:rPr>
+          <w:sz w:val="52"/>
+          <w:szCs w:val="52"/>
+          <w:u w:val="single"/>
+        </w:rPr>
+      </w:pPr>
+    </w:p>
+    <w:p>
+      <w:pPr>
+        <w:spacing w:line="480" w:lineRule="auto"/>
+        <w:rPr>
+          <w:sz w:val="32"/>
+          <w:szCs w:val="32"/>
+        </w:rPr>
+      </w:pPr>
+      <w:r>
+        <w:rPr>
+          <w:sz w:val="32"/>
+          <w:szCs w:val="32"/>
+        </w:rPr>
+        <w:t>An abstract class can extend an abstract class or a concrete class.</w:t>
+      </w:r>
+      <w:r>
+        <w:rPr>
+          <w:sz w:val="32"/>
+          <w:szCs w:val="32"/>
+        </w:rPr>
+        <w:t xml:space="preserve"> An abstract class is declared with the abstract modifier</w:t>
+      </w:r>
+    </w:p>
+    <w:p>
+      <w:pPr>
+        <w:spacing w:line="480" w:lineRule="auto"/>
+        <w:rPr>
+          <w:sz w:val="32"/>
+          <w:szCs w:val="32"/>
+        </w:rPr>
+      </w:pPr>
+    </w:p>
+    <w:p>
+      <w:pPr>
+        <w:spacing w:line="480" w:lineRule="auto"/>
+        <w:rPr>
+          <w:sz w:val="32"/>
+          <w:szCs w:val="32"/>
+        </w:rPr>
+      </w:pPr>
+      <w:r>
+        <w:rPr>
+          <w:sz w:val="32"/>
+          <w:szCs w:val="32"/>
+        </w:rPr>
+        <w:t xml:space="preserve">abstract class </w:t>
+      </w:r>
+      <w:proofErr w:type="gramStart"/>
+      <w:r>
+        <w:rPr>
+          <w:sz w:val="32"/>
+          <w:szCs w:val="32"/>
+        </w:rPr>
+        <w:t>Animal{</w:t>
+      </w:r>
+      <w:proofErr w:type="gramEnd"/>
+      <w:r>
+        <w:rPr>
+          <w:sz w:val="32"/>
+          <w:szCs w:val="32"/>
+        </w:rPr>
+        <w:t>}</w:t>
+      </w:r>
+    </w:p>
+    <w:p>
+      <w:pPr>
+        <w:spacing w:line="480" w:lineRule="auto"/>
+        <w:rPr>
+          <w:sz w:val="32"/>
+          <w:szCs w:val="32"/>
+        </w:rPr>
+      </w:pPr>
+      <w:r>
+        <w:rPr>
+          <w:sz w:val="32"/>
+          <w:szCs w:val="32"/>
+        </w:rPr>
+        <w:t>Abstract class is incomplete and you cannot create an instance of an abstract class</w:t>
+      </w:r>
+    </w:p>
+    <w:p>
+      <w:pPr>
+        <w:spacing w:line="480" w:lineRule="auto"/>
+        <w:rPr>
+          <w:sz w:val="32"/>
+          <w:szCs w:val="32"/>
+        </w:rPr>
+      </w:pPr>
+      <w:r>
+        <w:rPr>
+          <w:sz w:val="32"/>
+          <w:szCs w:val="32"/>
+        </w:rPr>
+        <w:t xml:space="preserve">Animal a = new </w:t>
+      </w:r>
+      <w:proofErr w:type="gramStart"/>
+      <w:r>
+        <w:rPr>
+          <w:sz w:val="32"/>
+          <w:szCs w:val="32"/>
+        </w:rPr>
+        <w:t>Animal(</w:t>
+      </w:r>
+      <w:proofErr w:type="gramEnd"/>
+      <w:r>
+        <w:rPr>
+          <w:sz w:val="32"/>
+          <w:szCs w:val="32"/>
+        </w:rPr>
+        <w:t>);      // invalid</w:t>
+      </w:r>
+    </w:p>
+    <w:p>
+      <w:pPr>
+        <w:spacing w:line="480" w:lineRule="auto"/>
+        <w:rPr>
+          <w:sz w:val="32"/>
+          <w:szCs w:val="32"/>
+        </w:rPr>
+      </w:pPr>
+      <w:r>
+        <w:rPr>
+          <w:sz w:val="32"/>
+          <w:szCs w:val="32"/>
+        </w:rPr>
+        <w:t xml:space="preserve">An abstract class can have a constructor, which will be called by its subclass, during their construction. </w:t>
+      </w:r>
+    </w:p>
+    <w:p>
+      <w:pPr>
+        <w:spacing w:line="480" w:lineRule="auto"/>
+        <w:rPr>
+          <w:sz w:val="32"/>
+          <w:szCs w:val="32"/>
+        </w:rPr>
+      </w:pPr>
+    </w:p>
+    <w:p>
+      <w:pPr>
+        <w:spacing w:line="480" w:lineRule="auto"/>
+        <w:rPr>
+          <w:sz w:val="32"/>
+          <w:szCs w:val="32"/>
+        </w:rPr>
+      </w:pPr>
+      <w:r>
+        <w:rPr>
+          <w:sz w:val="32"/>
+          <w:szCs w:val="32"/>
+        </w:rPr>
+        <w:t>An abstract class can extend</w:t>
+      </w:r>
+      <w:r>
+        <w:rPr>
+          <w:sz w:val="32"/>
+          <w:szCs w:val="32"/>
+        </w:rPr>
+        <w:t xml:space="preserve"> </w:t>
+      </w:r>
+      <w:r>
+        <w:rPr>
+          <w:sz w:val="32"/>
+          <w:szCs w:val="32"/>
+        </w:rPr>
+        <w:t>a concrete class.</w:t>
+      </w:r>
+    </w:p>
+    <w:p>
+      <w:pPr>
+        <w:spacing w:line="480" w:lineRule="auto"/>
+        <w:rPr>
+          <w:sz w:val="32"/>
+          <w:szCs w:val="32"/>
+        </w:rPr>
+      </w:pPr>
+      <w:r>
+        <w:rPr>
+          <w:sz w:val="32"/>
+          <w:szCs w:val="32"/>
+        </w:rPr>
+        <w:t xml:space="preserve">Class Dog extends </w:t>
+      </w:r>
+      <w:proofErr w:type="gramStart"/>
+      <w:r>
+        <w:rPr>
+          <w:sz w:val="32"/>
+          <w:szCs w:val="32"/>
+        </w:rPr>
+        <w:t>Animal{</w:t>
+      </w:r>
+      <w:proofErr w:type="gramEnd"/>
+      <w:r>
+        <w:rPr>
+          <w:sz w:val="32"/>
+          <w:szCs w:val="32"/>
+        </w:rPr>
+        <w:t>}   // Animal is abstract by Dog is not</w:t>
+      </w:r>
+    </w:p>
+    <w:p>
+      <w:pPr>
+        <w:spacing w:line="480" w:lineRule="auto"/>
+        <w:rPr>
+          <w:sz w:val="32"/>
+          <w:szCs w:val="32"/>
+        </w:rPr>
+      </w:pPr>
+    </w:p>
+    <w:p>
+      <w:pPr>
+        <w:spacing w:line="480" w:lineRule="auto"/>
+        <w:rPr>
+          <w:sz w:val="32"/>
+          <w:szCs w:val="32"/>
+        </w:rPr>
+      </w:pPr>
+      <w:r>
+        <w:rPr>
+          <w:sz w:val="32"/>
+          <w:szCs w:val="32"/>
+        </w:rPr>
+        <w:t>An abstract class can extend an</w:t>
+      </w:r>
+      <w:r>
+        <w:rPr>
+          <w:sz w:val="32"/>
+          <w:szCs w:val="32"/>
+        </w:rPr>
+        <w:t>other</w:t>
+      </w:r>
+      <w:r>
+        <w:rPr>
+          <w:sz w:val="32"/>
+          <w:szCs w:val="32"/>
+        </w:rPr>
+        <w:t xml:space="preserve"> abstract class</w:t>
+      </w:r>
+    </w:p>
+    <w:p>
+      <w:pPr>
+        <w:spacing w:line="480" w:lineRule="auto"/>
+        <w:rPr>
+          <w:sz w:val="32"/>
+          <w:szCs w:val="32"/>
+        </w:rPr>
+      </w:pPr>
+    </w:p>
+    <w:p>
+      <w:pPr>
+        <w:spacing w:line="480" w:lineRule="auto"/>
+        <w:rPr>
+          <w:sz w:val="32"/>
+          <w:szCs w:val="32"/>
+        </w:rPr>
+      </w:pPr>
+      <w:r>
+        <w:rPr>
+          <w:sz w:val="32"/>
+          <w:szCs w:val="32"/>
+        </w:rPr>
+        <w:t xml:space="preserve">Abstract class Mammal extends Animal </w:t>
+      </w:r>
+      <w:proofErr w:type="gramStart"/>
+      <w:r>
+        <w:rPr>
+          <w:sz w:val="32"/>
+          <w:szCs w:val="32"/>
+        </w:rPr>
+        <w:t>{}  Animal</w:t>
+      </w:r>
+      <w:proofErr w:type="gramEnd"/>
+      <w:r>
+        <w:rPr>
+          <w:sz w:val="32"/>
+          <w:szCs w:val="32"/>
+        </w:rPr>
+        <w:t xml:space="preserve"> is abstract, Mammal is also abstract. </w:t>
+      </w:r>
+    </w:p>
+    <w:p>
+      <w:pPr>
+        <w:spacing w:line="480" w:lineRule="auto"/>
+        <w:rPr>
+          <w:sz w:val="32"/>
+          <w:szCs w:val="32"/>
+        </w:rPr>
+      </w:pPr>
+    </w:p>
+    <w:p>
+      <w:pPr>
+        <w:spacing w:line="480" w:lineRule="auto"/>
+        <w:rPr>
+          <w:sz w:val="32"/>
+          <w:szCs w:val="32"/>
+        </w:rPr>
+      </w:pPr>
+    </w:p>
+    <w:p>
+      <w:pPr>
+        <w:spacing w:line="480" w:lineRule="auto"/>
+        <w:rPr>
+          <w:sz w:val="32"/>
+          <w:szCs w:val="32"/>
+        </w:rPr>
+      </w:pPr>
+      <w:r>
+        <w:rPr>
+          <w:sz w:val="32"/>
+          <w:szCs w:val="32"/>
+        </w:rPr>
+        <w:lastRenderedPageBreak/>
+        <w:t>Concre</w:t>
+      </w:r>
+      <w:r>
+        <w:rPr>
+          <w:sz w:val="32"/>
+          <w:szCs w:val="32"/>
+        </w:rPr>
+        <w:t xml:space="preserve">te class can </w:t>
+      </w:r>
+      <w:proofErr w:type="gramStart"/>
+      <w:r>
+        <w:rPr>
+          <w:sz w:val="32"/>
+          <w:szCs w:val="32"/>
+        </w:rPr>
+        <w:t>extends</w:t>
+      </w:r>
+      <w:proofErr w:type="gramEnd"/>
+      <w:r>
+        <w:rPr>
+          <w:sz w:val="32"/>
+          <w:szCs w:val="32"/>
+        </w:rPr>
+        <w:t xml:space="preserve"> an abstract class</w:t>
+      </w:r>
+    </w:p>
+    <w:p>
+      <w:pPr>
+        <w:spacing w:line="480" w:lineRule="auto"/>
+        <w:rPr>
+          <w:sz w:val="32"/>
+          <w:szCs w:val="32"/>
+        </w:rPr>
+      </w:pPr>
+      <w:r>
+        <w:rPr>
+          <w:sz w:val="32"/>
+          <w:szCs w:val="32"/>
+        </w:rPr>
+        <w:t xml:space="preserve">Abstract class </w:t>
+      </w:r>
+      <w:proofErr w:type="spellStart"/>
+      <w:r>
+        <w:rPr>
+          <w:sz w:val="32"/>
+          <w:szCs w:val="32"/>
+        </w:rPr>
+        <w:t>BestOfBreed</w:t>
+      </w:r>
+      <w:proofErr w:type="spellEnd"/>
+      <w:r>
+        <w:rPr>
+          <w:sz w:val="32"/>
+          <w:szCs w:val="32"/>
+        </w:rPr>
+        <w:t xml:space="preserve"> extends Dog {} // Dog is not abstract, but </w:t>
+      </w:r>
+      <w:proofErr w:type="spellStart"/>
+      <w:r>
+        <w:rPr>
+          <w:sz w:val="32"/>
+          <w:szCs w:val="32"/>
+        </w:rPr>
+        <w:t>BestOfBreed</w:t>
+      </w:r>
+      <w:proofErr w:type="spellEnd"/>
+      <w:r>
+        <w:rPr>
+          <w:sz w:val="32"/>
+          <w:szCs w:val="32"/>
+        </w:rPr>
+        <w:t xml:space="preserve"> is </w:t>
+      </w:r>
+    </w:p>
+    <w:p>
+      <w:pPr>
+        <w:spacing w:line="480" w:lineRule="auto"/>
+        <w:rPr>
+          <w:sz w:val="32"/>
+          <w:szCs w:val="32"/>
+        </w:rPr>
+      </w:pPr>
+    </w:p>
+    <w:p>
+      <w:pPr>
+        <w:spacing w:line="480" w:lineRule="auto"/>
+        <w:rPr>
+          <w:sz w:val="32"/>
+          <w:szCs w:val="32"/>
+        </w:rPr>
+      </w:pPr>
+    </w:p>
+    <w:p>
+      <w:pPr>
+        <w:spacing w:line="480" w:lineRule="auto"/>
+        <w:rPr>
+          <w:sz w:val="32"/>
+          <w:szCs w:val="32"/>
+        </w:rPr>
+      </w:pPr>
+    </w:p>
+    <w:p>
+      <w:pPr>
+        <w:spacing w:line="480" w:lineRule="auto"/>
+        <w:rPr>
+          <w:sz w:val="32"/>
+          <w:szCs w:val="32"/>
+        </w:rPr>
+      </w:pPr>
+    </w:p>
+    <w:p>
+      <w:pPr>
+        <w:spacing w:line="480" w:lineRule="auto"/>
+        <w:rPr>
+          <w:sz w:val="32"/>
+          <w:szCs w:val="32"/>
+        </w:rPr>
+      </w:pPr>
+    </w:p>
+    <w:p>
+      <w:pPr>
+        <w:spacing w:line="480" w:lineRule="auto"/>
+        <w:rPr>
+          <w:sz w:val="32"/>
+          <w:szCs w:val="32"/>
         </w:rPr>
       </w:pPr>
     </w:p>

</xml_diff>

<commit_message>
extended horse class from abstract mammals
</commit_message>
<xml_diff>
--- a/Abstraction/AbstractionAndGeneralization/Abstraction.docx
+++ b/Abstraction/AbstractionAndGeneralization/Abstraction.docx
@@ -258,6 +258,15 @@
       <w:pPr>
         <w:spacing w:line="480" w:lineRule="auto"/>
         <w:rPr>
+          <w:sz w:val="32"/>
+          <w:szCs w:val="32"/>
+        </w:rPr>
+      </w:pPr>
+    </w:p>
+    <w:p>
+      <w:pPr>
+        <w:spacing w:line="480" w:lineRule="auto"/>
+        <w:rPr>
           <w:sz w:val="52"/>
           <w:szCs w:val="52"/>
           <w:u w:val="single"/>
@@ -269,7 +278,7 @@
           <w:szCs w:val="52"/>
           <w:u w:val="single"/>
         </w:rPr>
-        <w:t>Abstract Method</w:t>
+        <w:t xml:space="preserve">Abstract class </w:t>
       </w:r>
     </w:p>
     <w:p>
@@ -295,104 +304,39 @@
           <w:sz w:val="32"/>
           <w:szCs w:val="32"/>
         </w:rPr>
-        <w:t>An abstract method has a method signature, and a return type, but does not have a method body.</w:t>
-      </w:r>
-      <w:r>
-        <w:rPr>
-          <w:sz w:val="32"/>
-          <w:szCs w:val="32"/>
-        </w:rPr>
-        <w:t xml:space="preserve"> Because of this we say abstract method is </w:t>
-      </w:r>
-      <w:r>
-        <w:rPr>
-          <w:b/>
-          <w:bCs/>
-          <w:sz w:val="32"/>
-          <w:szCs w:val="32"/>
-        </w:rPr>
-        <w:t>unimplemented</w:t>
-      </w:r>
-      <w:r>
-        <w:rPr>
-          <w:b/>
-          <w:bCs/>
-          <w:sz w:val="32"/>
-          <w:szCs w:val="32"/>
-        </w:rPr>
-        <w:t xml:space="preserve">. </w:t>
-      </w:r>
-      <w:r>
-        <w:rPr>
-          <w:sz w:val="32"/>
-          <w:szCs w:val="32"/>
-        </w:rPr>
-        <w:t xml:space="preserve">Its purpose is to describe behavior, which any object of that type will always have. Conceptually, we can understand behaviors like move or eat on an Animal, so we might include those as abstract methods, on an abstract type. Think about an Abstract method as a contract. This contract promises that all subtypes will provide the promised functionality, </w:t>
-      </w:r>
-      <w:r>
-        <w:rPr>
-          <w:sz w:val="32"/>
-          <w:szCs w:val="32"/>
-        </w:rPr>
-        <w:t xml:space="preserve">with agreed upon name and arguments. </w:t>
-      </w:r>
-    </w:p>
-    <w:p>
-      <w:pPr>
-        <w:spacing w:line="480" w:lineRule="auto"/>
-        <w:rPr>
-          <w:sz w:val="32"/>
-          <w:szCs w:val="32"/>
-        </w:rPr>
-      </w:pPr>
-      <w:r>
-        <w:rPr>
-          <w:sz w:val="32"/>
-          <w:szCs w:val="32"/>
-        </w:rPr>
-        <w:t>In a child class the override method can add statements.</w:t>
-      </w:r>
-    </w:p>
-    <w:p>
-      <w:pPr>
-        <w:spacing w:line="480" w:lineRule="auto"/>
-        <w:rPr>
-          <w:sz w:val="32"/>
-          <w:szCs w:val="32"/>
-        </w:rPr>
-      </w:pPr>
-    </w:p>
-    <w:p>
-      <w:pPr>
-        <w:spacing w:line="480" w:lineRule="auto"/>
-        <w:rPr>
-          <w:sz w:val="32"/>
-          <w:szCs w:val="32"/>
-        </w:rPr>
-      </w:pPr>
-      <w:r>
-        <w:rPr>
-          <w:sz w:val="32"/>
-          <w:szCs w:val="32"/>
-        </w:rPr>
-        <w:lastRenderedPageBreak/>
-        <w:t>Abstract class Animal {</w:t>
-      </w:r>
-    </w:p>
-    <w:p>
-      <w:pPr>
-        <w:spacing w:line="480" w:lineRule="auto"/>
-        <w:rPr>
-          <w:sz w:val="32"/>
-          <w:szCs w:val="32"/>
-        </w:rPr>
-      </w:pPr>
-      <w:r>
-        <w:rPr>
-          <w:sz w:val="32"/>
-          <w:szCs w:val="32"/>
-        </w:rPr>
-        <w:t xml:space="preserve">Public abstract void </w:t>
+        <w:t>An abstract class can extend an abstract class or a concrete class.</w:t>
+      </w:r>
+      <w:r>
+        <w:rPr>
+          <w:sz w:val="32"/>
+          <w:szCs w:val="32"/>
+        </w:rPr>
+        <w:t xml:space="preserve"> An abstract class is declared with the abstract modifier</w:t>
+      </w:r>
+    </w:p>
+    <w:p>
+      <w:pPr>
+        <w:spacing w:line="480" w:lineRule="auto"/>
+        <w:rPr>
+          <w:sz w:val="32"/>
+          <w:szCs w:val="32"/>
+        </w:rPr>
+      </w:pPr>
+    </w:p>
+    <w:p>
+      <w:pPr>
+        <w:spacing w:line="480" w:lineRule="auto"/>
+        <w:rPr>
+          <w:sz w:val="32"/>
+          <w:szCs w:val="32"/>
+        </w:rPr>
+      </w:pPr>
+      <w:r>
+        <w:rPr>
+          <w:sz w:val="32"/>
+          <w:szCs w:val="32"/>
+        </w:rPr>
+        <w:t xml:space="preserve">abstract class </w:t>
       </w:r>
       <w:proofErr w:type="gramStart"/>
       <w:r>
@@ -400,7 +344,7 @@
           <w:sz w:val="32"/>
           <w:szCs w:val="32"/>
         </w:rPr>
-        <w:t>move(</w:t>
+        <w:t>Animal{</w:t>
       </w:r>
       <w:proofErr w:type="gramEnd"/>
       <w:r>
@@ -408,22 +352,6 @@
           <w:sz w:val="32"/>
           <w:szCs w:val="32"/>
         </w:rPr>
-        <w:t>);</w:t>
-      </w:r>
-    </w:p>
-    <w:p>
-      <w:pPr>
-        <w:spacing w:line="480" w:lineRule="auto"/>
-        <w:rPr>
-          <w:sz w:val="32"/>
-          <w:szCs w:val="32"/>
-        </w:rPr>
-      </w:pPr>
-      <w:r>
-        <w:rPr>
-          <w:sz w:val="32"/>
-          <w:szCs w:val="32"/>
-        </w:rPr>
         <w:t>}</w:t>
       </w:r>
     </w:p>
@@ -440,47 +368,395 @@
           <w:sz w:val="32"/>
           <w:szCs w:val="32"/>
         </w:rPr>
-        <w:t xml:space="preserve">Abstract method tells the world every animal can move. Any code that uses a subtype of Animal, knows it can call the move method, and the subtype will implement this method with this signature. </w:t>
-      </w:r>
-    </w:p>
-    <w:p>
-      <w:pPr>
-        <w:spacing w:line="480" w:lineRule="auto"/>
-        <w:rPr>
-          <w:b/>
-          <w:bCs/>
-          <w:sz w:val="32"/>
-          <w:szCs w:val="32"/>
-        </w:rPr>
-      </w:pPr>
-      <w:r>
-        <w:rPr>
-          <w:b/>
-          <w:bCs/>
-          <w:sz w:val="32"/>
-          <w:szCs w:val="32"/>
-        </w:rPr>
-        <w:t xml:space="preserve">You cannot have a private access modifier on abstract method. </w:t>
-      </w:r>
-    </w:p>
-    <w:p>
-      <w:pPr>
-        <w:spacing w:line="480" w:lineRule="auto"/>
-        <w:rPr>
-          <w:b/>
-          <w:bCs/>
-          <w:sz w:val="32"/>
-          <w:szCs w:val="32"/>
-        </w:rPr>
-      </w:pPr>
-    </w:p>
-    <w:p>
-      <w:pPr>
-        <w:spacing w:line="480" w:lineRule="auto"/>
-        <w:rPr>
-          <w:sz w:val="32"/>
-          <w:szCs w:val="32"/>
-          <w:u w:val="single"/>
+        <w:t>Abstract class is incomplete and you cannot create an instance of an abstract class</w:t>
+      </w:r>
+    </w:p>
+    <w:p>
+      <w:pPr>
+        <w:spacing w:line="480" w:lineRule="auto"/>
+        <w:rPr>
+          <w:sz w:val="32"/>
+          <w:szCs w:val="32"/>
+        </w:rPr>
+      </w:pPr>
+      <w:r>
+        <w:rPr>
+          <w:sz w:val="32"/>
+          <w:szCs w:val="32"/>
+        </w:rPr>
+        <w:t xml:space="preserve">Animal a = new </w:t>
+      </w:r>
+      <w:proofErr w:type="gramStart"/>
+      <w:r>
+        <w:rPr>
+          <w:sz w:val="32"/>
+          <w:szCs w:val="32"/>
+        </w:rPr>
+        <w:t>Animal(</w:t>
+      </w:r>
+      <w:proofErr w:type="gramEnd"/>
+      <w:r>
+        <w:rPr>
+          <w:sz w:val="32"/>
+          <w:szCs w:val="32"/>
+        </w:rPr>
+        <w:t>);      // invalid</w:t>
+      </w:r>
+    </w:p>
+    <w:p>
+      <w:pPr>
+        <w:spacing w:line="480" w:lineRule="auto"/>
+        <w:rPr>
+          <w:sz w:val="32"/>
+          <w:szCs w:val="32"/>
+        </w:rPr>
+      </w:pPr>
+      <w:r>
+        <w:rPr>
+          <w:sz w:val="32"/>
+          <w:szCs w:val="32"/>
+        </w:rPr>
+        <w:t xml:space="preserve">An abstract class can have a constructor, which will be called by its subclass, during their construction. </w:t>
+      </w:r>
+    </w:p>
+    <w:p>
+      <w:pPr>
+        <w:spacing w:line="480" w:lineRule="auto"/>
+        <w:rPr>
+          <w:sz w:val="32"/>
+          <w:szCs w:val="32"/>
+        </w:rPr>
+      </w:pPr>
+    </w:p>
+    <w:p>
+      <w:pPr>
+        <w:spacing w:line="480" w:lineRule="auto"/>
+        <w:rPr>
+          <w:sz w:val="32"/>
+          <w:szCs w:val="32"/>
+        </w:rPr>
+      </w:pPr>
+      <w:r>
+        <w:rPr>
+          <w:sz w:val="32"/>
+          <w:szCs w:val="32"/>
+        </w:rPr>
+        <w:t>An abstract class can extend</w:t>
+      </w:r>
+      <w:r>
+        <w:rPr>
+          <w:sz w:val="32"/>
+          <w:szCs w:val="32"/>
+        </w:rPr>
+        <w:t xml:space="preserve"> </w:t>
+      </w:r>
+      <w:r>
+        <w:rPr>
+          <w:sz w:val="32"/>
+          <w:szCs w:val="32"/>
+        </w:rPr>
+        <w:t>a concrete class.</w:t>
+      </w:r>
+    </w:p>
+    <w:p>
+      <w:pPr>
+        <w:spacing w:line="480" w:lineRule="auto"/>
+        <w:rPr>
+          <w:sz w:val="32"/>
+          <w:szCs w:val="32"/>
+        </w:rPr>
+      </w:pPr>
+      <w:r>
+        <w:rPr>
+          <w:sz w:val="32"/>
+          <w:szCs w:val="32"/>
+        </w:rPr>
+        <w:t xml:space="preserve">Class Dog extends </w:t>
+      </w:r>
+      <w:proofErr w:type="gramStart"/>
+      <w:r>
+        <w:rPr>
+          <w:sz w:val="32"/>
+          <w:szCs w:val="32"/>
+        </w:rPr>
+        <w:t>Animal{</w:t>
+      </w:r>
+      <w:proofErr w:type="gramEnd"/>
+      <w:r>
+        <w:rPr>
+          <w:sz w:val="32"/>
+          <w:szCs w:val="32"/>
+        </w:rPr>
+        <w:t>}   // Animal is abstract by Dog is not</w:t>
+      </w:r>
+    </w:p>
+    <w:p>
+      <w:pPr>
+        <w:spacing w:line="480" w:lineRule="auto"/>
+        <w:rPr>
+          <w:sz w:val="32"/>
+          <w:szCs w:val="32"/>
+        </w:rPr>
+      </w:pPr>
+    </w:p>
+    <w:p>
+      <w:pPr>
+        <w:spacing w:line="480" w:lineRule="auto"/>
+        <w:rPr>
+          <w:sz w:val="32"/>
+          <w:szCs w:val="32"/>
+        </w:rPr>
+      </w:pPr>
+      <w:r>
+        <w:rPr>
+          <w:sz w:val="32"/>
+          <w:szCs w:val="32"/>
+        </w:rPr>
+        <w:t>An abstract class can extend an</w:t>
+      </w:r>
+      <w:r>
+        <w:rPr>
+          <w:sz w:val="32"/>
+          <w:szCs w:val="32"/>
+        </w:rPr>
+        <w:t>other</w:t>
+      </w:r>
+      <w:r>
+        <w:rPr>
+          <w:sz w:val="32"/>
+          <w:szCs w:val="32"/>
+        </w:rPr>
+        <w:t xml:space="preserve"> abstract class</w:t>
+      </w:r>
+    </w:p>
+    <w:p>
+      <w:pPr>
+        <w:spacing w:line="480" w:lineRule="auto"/>
+        <w:rPr>
+          <w:sz w:val="32"/>
+          <w:szCs w:val="32"/>
+        </w:rPr>
+      </w:pPr>
+    </w:p>
+    <w:p>
+      <w:pPr>
+        <w:spacing w:line="480" w:lineRule="auto"/>
+        <w:rPr>
+          <w:sz w:val="32"/>
+          <w:szCs w:val="32"/>
+        </w:rPr>
+      </w:pPr>
+      <w:r>
+        <w:rPr>
+          <w:sz w:val="32"/>
+          <w:szCs w:val="32"/>
+        </w:rPr>
+        <w:t xml:space="preserve">Abstract class Mammal extends Animal </w:t>
+      </w:r>
+      <w:proofErr w:type="gramStart"/>
+      <w:r>
+        <w:rPr>
+          <w:sz w:val="32"/>
+          <w:szCs w:val="32"/>
+        </w:rPr>
+        <w:t>{}  Animal</w:t>
+      </w:r>
+      <w:proofErr w:type="gramEnd"/>
+      <w:r>
+        <w:rPr>
+          <w:sz w:val="32"/>
+          <w:szCs w:val="32"/>
+        </w:rPr>
+        <w:t xml:space="preserve"> is abstract, Mammal is also abstract. </w:t>
+      </w:r>
+    </w:p>
+    <w:p>
+      <w:pPr>
+        <w:spacing w:line="480" w:lineRule="auto"/>
+        <w:rPr>
+          <w:sz w:val="32"/>
+          <w:szCs w:val="32"/>
+        </w:rPr>
+      </w:pPr>
+    </w:p>
+    <w:p>
+      <w:pPr>
+        <w:spacing w:line="480" w:lineRule="auto"/>
+        <w:rPr>
+          <w:sz w:val="32"/>
+          <w:szCs w:val="32"/>
+        </w:rPr>
+      </w:pPr>
+    </w:p>
+    <w:p>
+      <w:pPr>
+        <w:spacing w:line="480" w:lineRule="auto"/>
+        <w:rPr>
+          <w:sz w:val="32"/>
+          <w:szCs w:val="32"/>
+        </w:rPr>
+      </w:pPr>
+      <w:r>
+        <w:rPr>
+          <w:sz w:val="32"/>
+          <w:szCs w:val="32"/>
+        </w:rPr>
+        <w:t xml:space="preserve">Concrete class can </w:t>
+      </w:r>
+      <w:proofErr w:type="gramStart"/>
+      <w:r>
+        <w:rPr>
+          <w:sz w:val="32"/>
+          <w:szCs w:val="32"/>
+        </w:rPr>
+        <w:t>extends</w:t>
+      </w:r>
+      <w:proofErr w:type="gramEnd"/>
+      <w:r>
+        <w:rPr>
+          <w:sz w:val="32"/>
+          <w:szCs w:val="32"/>
+        </w:rPr>
+        <w:t xml:space="preserve"> an abstract class</w:t>
+      </w:r>
+    </w:p>
+    <w:p>
+      <w:pPr>
+        <w:spacing w:line="480" w:lineRule="auto"/>
+        <w:rPr>
+          <w:sz w:val="32"/>
+          <w:szCs w:val="32"/>
+        </w:rPr>
+      </w:pPr>
+      <w:r>
+        <w:rPr>
+          <w:sz w:val="32"/>
+          <w:szCs w:val="32"/>
+        </w:rPr>
+        <w:t xml:space="preserve">Abstract class </w:t>
+      </w:r>
+      <w:proofErr w:type="spellStart"/>
+      <w:r>
+        <w:rPr>
+          <w:sz w:val="32"/>
+          <w:szCs w:val="32"/>
+        </w:rPr>
+        <w:t>BestOfBreed</w:t>
+      </w:r>
+      <w:proofErr w:type="spellEnd"/>
+      <w:r>
+        <w:rPr>
+          <w:sz w:val="32"/>
+          <w:szCs w:val="32"/>
+        </w:rPr>
+        <w:t xml:space="preserve"> extends Dog {} // Dog is not abstract, but </w:t>
+      </w:r>
+      <w:proofErr w:type="spellStart"/>
+      <w:r>
+        <w:rPr>
+          <w:sz w:val="32"/>
+          <w:szCs w:val="32"/>
+        </w:rPr>
+        <w:t>BestOfBreed</w:t>
+      </w:r>
+      <w:proofErr w:type="spellEnd"/>
+      <w:r>
+        <w:rPr>
+          <w:sz w:val="32"/>
+          <w:szCs w:val="32"/>
+        </w:rPr>
+        <w:t xml:space="preserve"> is </w:t>
+      </w:r>
+    </w:p>
+    <w:p>
+      <w:pPr>
+        <w:spacing w:line="480" w:lineRule="auto"/>
+        <w:rPr>
+          <w:sz w:val="32"/>
+          <w:szCs w:val="32"/>
+        </w:rPr>
+      </w:pPr>
+    </w:p>
+    <w:p>
+      <w:pPr>
+        <w:spacing w:line="480" w:lineRule="auto"/>
+        <w:rPr>
+          <w:sz w:val="32"/>
+          <w:szCs w:val="32"/>
+        </w:rPr>
+      </w:pPr>
+      <w:r>
+        <w:rPr>
+          <w:sz w:val="32"/>
+          <w:szCs w:val="32"/>
+        </w:rPr>
+        <w:t xml:space="preserve">Abstract class can also have concrete methods. </w:t>
+      </w:r>
+    </w:p>
+    <w:p>
+      <w:pPr>
+        <w:spacing w:line="480" w:lineRule="auto"/>
+        <w:rPr>
+          <w:sz w:val="32"/>
+          <w:szCs w:val="32"/>
+        </w:rPr>
+      </w:pPr>
+      <w:r>
+        <w:rPr>
+          <w:sz w:val="32"/>
+          <w:szCs w:val="32"/>
+        </w:rPr>
+        <w:t xml:space="preserve">An abstract class </w:t>
+      </w:r>
+      <w:r>
+        <w:rPr>
+          <w:sz w:val="32"/>
+          <w:szCs w:val="32"/>
+        </w:rPr>
+        <w:t>doesn’t have to implement flexibility</w:t>
+      </w:r>
+    </w:p>
+    <w:p>
+      <w:pPr>
+        <w:pStyle w:val="ListParagraph"/>
+        <w:numPr>
+          <w:ilvl w:val="0"/>
+          <w:numId w:val="3"/>
+        </w:numPr>
+        <w:spacing w:line="480" w:lineRule="auto"/>
+        <w:rPr>
+          <w:sz w:val="32"/>
+          <w:szCs w:val="32"/>
+        </w:rPr>
+      </w:pPr>
+      <w:r>
+        <w:rPr>
+          <w:sz w:val="32"/>
+          <w:szCs w:val="32"/>
+        </w:rPr>
+        <w:t>It can implement all of the parent’s abstract methods</w:t>
+      </w:r>
+    </w:p>
+    <w:p>
+      <w:pPr>
+        <w:pStyle w:val="ListParagraph"/>
+        <w:numPr>
+          <w:ilvl w:val="0"/>
+          <w:numId w:val="3"/>
+        </w:numPr>
+        <w:spacing w:line="480" w:lineRule="auto"/>
+        <w:rPr>
+          <w:sz w:val="32"/>
+          <w:szCs w:val="32"/>
+        </w:rPr>
+      </w:pPr>
+    </w:p>
+    <w:p>
+      <w:pPr>
+        <w:spacing w:line="480" w:lineRule="auto"/>
+        <w:rPr>
+          <w:sz w:val="32"/>
+          <w:szCs w:val="32"/>
         </w:rPr>
       </w:pPr>
     </w:p>
@@ -499,7 +775,7 @@
           <w:szCs w:val="52"/>
           <w:u w:val="single"/>
         </w:rPr>
-        <w:t>Concrete Method</w:t>
+        <w:t>Abstract Method</w:t>
       </w:r>
     </w:p>
     <w:p>
@@ -525,21 +801,14 @@
           <w:sz w:val="32"/>
           <w:szCs w:val="32"/>
         </w:rPr>
-        <w:t>A concrete method has a method body, usually with at least one statement. It has operational code, that gets executed, under the right conditions. A concrete metho</w:t>
-      </w:r>
-      <w:r>
-        <w:rPr>
-          <w:sz w:val="32"/>
-          <w:szCs w:val="32"/>
-        </w:rPr>
-        <w:t>d</w:t>
-      </w:r>
-      <w:r>
-        <w:rPr>
-          <w:sz w:val="32"/>
-          <w:szCs w:val="32"/>
-        </w:rPr>
-        <w:t xml:space="preserve"> is said to be </w:t>
+        <w:t>An abstract method has a method signature, and a return type, but does not have a method body.</w:t>
+      </w:r>
+      <w:r>
+        <w:rPr>
+          <w:sz w:val="32"/>
+          <w:szCs w:val="32"/>
+        </w:rPr>
+        <w:t xml:space="preserve"> Because of this we say abstract method is </w:t>
       </w:r>
       <w:r>
         <w:rPr>
@@ -548,6 +817,243 @@
           <w:sz w:val="32"/>
           <w:szCs w:val="32"/>
         </w:rPr>
+        <w:t>unimplemented</w:t>
+      </w:r>
+      <w:r>
+        <w:rPr>
+          <w:b/>
+          <w:bCs/>
+          <w:sz w:val="32"/>
+          <w:szCs w:val="32"/>
+        </w:rPr>
+        <w:t xml:space="preserve">. </w:t>
+      </w:r>
+      <w:r>
+        <w:rPr>
+          <w:sz w:val="32"/>
+          <w:szCs w:val="32"/>
+        </w:rPr>
+        <w:t xml:space="preserve">Its purpose is to describe behavior, which any object of that type will always have. Conceptually, we can understand behaviors like move or eat on an Animal, so we might include those as abstract methods, on an abstract type. Think about an Abstract method as a contract. This contract promises that all subtypes will provide the promised functionality, </w:t>
+      </w:r>
+      <w:r>
+        <w:rPr>
+          <w:sz w:val="32"/>
+          <w:szCs w:val="32"/>
+        </w:rPr>
+        <w:t xml:space="preserve">with agreed upon name and arguments. </w:t>
+      </w:r>
+    </w:p>
+    <w:p>
+      <w:pPr>
+        <w:spacing w:line="480" w:lineRule="auto"/>
+        <w:rPr>
+          <w:sz w:val="32"/>
+          <w:szCs w:val="32"/>
+        </w:rPr>
+      </w:pPr>
+      <w:r>
+        <w:rPr>
+          <w:sz w:val="32"/>
+          <w:szCs w:val="32"/>
+        </w:rPr>
+        <w:t>In a child class the override method can add statements.</w:t>
+      </w:r>
+    </w:p>
+    <w:p>
+      <w:pPr>
+        <w:spacing w:line="480" w:lineRule="auto"/>
+        <w:rPr>
+          <w:sz w:val="32"/>
+          <w:szCs w:val="32"/>
+        </w:rPr>
+      </w:pPr>
+    </w:p>
+    <w:p>
+      <w:pPr>
+        <w:spacing w:line="480" w:lineRule="auto"/>
+        <w:rPr>
+          <w:sz w:val="32"/>
+          <w:szCs w:val="32"/>
+        </w:rPr>
+      </w:pPr>
+      <w:r>
+        <w:rPr>
+          <w:sz w:val="32"/>
+          <w:szCs w:val="32"/>
+        </w:rPr>
+        <w:t>Abstract class Animal {</w:t>
+      </w:r>
+    </w:p>
+    <w:p>
+      <w:pPr>
+        <w:spacing w:line="480" w:lineRule="auto"/>
+        <w:rPr>
+          <w:sz w:val="32"/>
+          <w:szCs w:val="32"/>
+        </w:rPr>
+      </w:pPr>
+      <w:r>
+        <w:rPr>
+          <w:sz w:val="32"/>
+          <w:szCs w:val="32"/>
+        </w:rPr>
+        <w:lastRenderedPageBreak/>
+        <w:t xml:space="preserve">Public abstract void </w:t>
+      </w:r>
+      <w:proofErr w:type="gramStart"/>
+      <w:r>
+        <w:rPr>
+          <w:sz w:val="32"/>
+          <w:szCs w:val="32"/>
+        </w:rPr>
+        <w:t>move(</w:t>
+      </w:r>
+      <w:proofErr w:type="gramEnd"/>
+      <w:r>
+        <w:rPr>
+          <w:sz w:val="32"/>
+          <w:szCs w:val="32"/>
+        </w:rPr>
+        <w:t>);</w:t>
+      </w:r>
+    </w:p>
+    <w:p>
+      <w:pPr>
+        <w:spacing w:line="480" w:lineRule="auto"/>
+        <w:rPr>
+          <w:sz w:val="32"/>
+          <w:szCs w:val="32"/>
+        </w:rPr>
+      </w:pPr>
+      <w:r>
+        <w:rPr>
+          <w:sz w:val="32"/>
+          <w:szCs w:val="32"/>
+        </w:rPr>
+        <w:t>}</w:t>
+      </w:r>
+    </w:p>
+    <w:p>
+      <w:pPr>
+        <w:spacing w:line="480" w:lineRule="auto"/>
+        <w:rPr>
+          <w:sz w:val="32"/>
+          <w:szCs w:val="32"/>
+        </w:rPr>
+      </w:pPr>
+      <w:r>
+        <w:rPr>
+          <w:sz w:val="32"/>
+          <w:szCs w:val="32"/>
+        </w:rPr>
+        <w:t xml:space="preserve">Abstract method tells the world every animal can move. Any code that uses a subtype of Animal, knows it can call the move method, and the subtype will implement this method with this signature. </w:t>
+      </w:r>
+    </w:p>
+    <w:p>
+      <w:pPr>
+        <w:spacing w:line="480" w:lineRule="auto"/>
+        <w:rPr>
+          <w:b/>
+          <w:bCs/>
+          <w:sz w:val="32"/>
+          <w:szCs w:val="32"/>
+        </w:rPr>
+      </w:pPr>
+      <w:r>
+        <w:rPr>
+          <w:b/>
+          <w:bCs/>
+          <w:sz w:val="32"/>
+          <w:szCs w:val="32"/>
+        </w:rPr>
+        <w:t xml:space="preserve">You cannot have a private access modifier on abstract method. </w:t>
+      </w:r>
+    </w:p>
+    <w:p>
+      <w:pPr>
+        <w:spacing w:line="480" w:lineRule="auto"/>
+        <w:rPr>
+          <w:b/>
+          <w:bCs/>
+          <w:sz w:val="32"/>
+          <w:szCs w:val="32"/>
+        </w:rPr>
+      </w:pPr>
+    </w:p>
+    <w:p>
+      <w:pPr>
+        <w:spacing w:line="480" w:lineRule="auto"/>
+        <w:rPr>
+          <w:sz w:val="32"/>
+          <w:szCs w:val="32"/>
+          <w:u w:val="single"/>
+        </w:rPr>
+      </w:pPr>
+    </w:p>
+    <w:p>
+      <w:pPr>
+        <w:spacing w:line="480" w:lineRule="auto"/>
+        <w:rPr>
+          <w:sz w:val="52"/>
+          <w:szCs w:val="52"/>
+          <w:u w:val="single"/>
+        </w:rPr>
+      </w:pPr>
+      <w:r>
+        <w:rPr>
+          <w:sz w:val="52"/>
+          <w:szCs w:val="52"/>
+          <w:u w:val="single"/>
+        </w:rPr>
+        <w:t>Concrete Method</w:t>
+      </w:r>
+    </w:p>
+    <w:p>
+      <w:pPr>
+        <w:spacing w:line="480" w:lineRule="auto"/>
+        <w:rPr>
+          <w:sz w:val="52"/>
+          <w:szCs w:val="52"/>
+          <w:u w:val="single"/>
+        </w:rPr>
+      </w:pPr>
+    </w:p>
+    <w:p>
+      <w:pPr>
+        <w:spacing w:line="480" w:lineRule="auto"/>
+        <w:rPr>
+          <w:sz w:val="32"/>
+          <w:szCs w:val="32"/>
+        </w:rPr>
+      </w:pPr>
+      <w:r>
+        <w:rPr>
+          <w:sz w:val="32"/>
+          <w:szCs w:val="32"/>
+        </w:rPr>
+        <w:t>A concrete method has a method body, usually with at least one statement. It has operational code, that gets executed, under the right conditions. A concrete metho</w:t>
+      </w:r>
+      <w:r>
+        <w:rPr>
+          <w:sz w:val="32"/>
+          <w:szCs w:val="32"/>
+        </w:rPr>
+        <w:t>d</w:t>
+      </w:r>
+      <w:r>
+        <w:rPr>
+          <w:sz w:val="32"/>
+          <w:szCs w:val="32"/>
+        </w:rPr>
+        <w:t xml:space="preserve"> is said to be </w:t>
+      </w:r>
+      <w:r>
+        <w:rPr>
+          <w:b/>
+          <w:bCs/>
+          <w:sz w:val="32"/>
+          <w:szCs w:val="32"/>
+        </w:rPr>
         <w:t xml:space="preserve">implemented </w:t>
       </w:r>
       <w:r>
@@ -555,15 +1061,7 @@
           <w:sz w:val="32"/>
           <w:szCs w:val="32"/>
         </w:rPr>
-        <w:t xml:space="preserve">an abstract </w:t>
-      </w:r>
-      <w:r>
-        <w:rPr>
-          <w:sz w:val="32"/>
-          <w:szCs w:val="32"/>
-        </w:rPr>
-        <w:lastRenderedPageBreak/>
-        <w:t xml:space="preserve">method, if it overrides one. Abstract classes and interfaces, can have a mix of abstract and concrete methods. </w:t>
+        <w:t xml:space="preserve">an abstract method, if it overrides one. Abstract classes and interfaces, can have a mix of abstract and concrete methods. </w:t>
       </w:r>
     </w:p>
     <w:p>
@@ -870,6 +1368,7 @@
           <w:sz w:val="32"/>
           <w:szCs w:val="32"/>
         </w:rPr>
+        <w:lastRenderedPageBreak/>
         <w:t xml:space="preserve">Abstract: method without a body, can only be declared on an abstract class, or an interface. </w:t>
       </w:r>
     </w:p>
@@ -978,419 +1477,6 @@
           <w:u w:val="single"/>
         </w:rPr>
       </w:pPr>
-    </w:p>
-    <w:p>
-      <w:pPr>
-        <w:spacing w:line="480" w:lineRule="auto"/>
-        <w:rPr>
-          <w:sz w:val="52"/>
-          <w:szCs w:val="52"/>
-          <w:u w:val="single"/>
-        </w:rPr>
-      </w:pPr>
-      <w:r>
-        <w:rPr>
-          <w:sz w:val="52"/>
-          <w:szCs w:val="52"/>
-          <w:u w:val="single"/>
-        </w:rPr>
-        <w:t xml:space="preserve">Abstract class </w:t>
-      </w:r>
-    </w:p>
-    <w:p>
-      <w:pPr>
-        <w:spacing w:line="480" w:lineRule="auto"/>
-        <w:rPr>
-          <w:sz w:val="52"/>
-          <w:szCs w:val="52"/>
-          <w:u w:val="single"/>
-        </w:rPr>
-      </w:pPr>
-    </w:p>
-    <w:p>
-      <w:pPr>
-        <w:spacing w:line="480" w:lineRule="auto"/>
-        <w:rPr>
-          <w:sz w:val="32"/>
-          <w:szCs w:val="32"/>
-        </w:rPr>
-      </w:pPr>
-      <w:r>
-        <w:rPr>
-          <w:sz w:val="32"/>
-          <w:szCs w:val="32"/>
-        </w:rPr>
-        <w:t>An abstract class can extend an abstract class or a concrete class.</w:t>
-      </w:r>
-      <w:r>
-        <w:rPr>
-          <w:sz w:val="32"/>
-          <w:szCs w:val="32"/>
-        </w:rPr>
-        <w:t xml:space="preserve"> An abstract class is declared with the abstract modifier</w:t>
-      </w:r>
-    </w:p>
-    <w:p>
-      <w:pPr>
-        <w:spacing w:line="480" w:lineRule="auto"/>
-        <w:rPr>
-          <w:sz w:val="32"/>
-          <w:szCs w:val="32"/>
-        </w:rPr>
-      </w:pPr>
-    </w:p>
-    <w:p>
-      <w:pPr>
-        <w:spacing w:line="480" w:lineRule="auto"/>
-        <w:rPr>
-          <w:sz w:val="32"/>
-          <w:szCs w:val="32"/>
-        </w:rPr>
-      </w:pPr>
-      <w:r>
-        <w:rPr>
-          <w:sz w:val="32"/>
-          <w:szCs w:val="32"/>
-        </w:rPr>
-        <w:t xml:space="preserve">abstract class </w:t>
-      </w:r>
-      <w:proofErr w:type="gramStart"/>
-      <w:r>
-        <w:rPr>
-          <w:sz w:val="32"/>
-          <w:szCs w:val="32"/>
-        </w:rPr>
-        <w:t>Animal{</w:t>
-      </w:r>
-      <w:proofErr w:type="gramEnd"/>
-      <w:r>
-        <w:rPr>
-          <w:sz w:val="32"/>
-          <w:szCs w:val="32"/>
-        </w:rPr>
-        <w:t>}</w:t>
-      </w:r>
-    </w:p>
-    <w:p>
-      <w:pPr>
-        <w:spacing w:line="480" w:lineRule="auto"/>
-        <w:rPr>
-          <w:sz w:val="32"/>
-          <w:szCs w:val="32"/>
-        </w:rPr>
-      </w:pPr>
-      <w:r>
-        <w:rPr>
-          <w:sz w:val="32"/>
-          <w:szCs w:val="32"/>
-        </w:rPr>
-        <w:t>Abstract class is incomplete and you cannot create an instance of an abstract class</w:t>
-      </w:r>
-    </w:p>
-    <w:p>
-      <w:pPr>
-        <w:spacing w:line="480" w:lineRule="auto"/>
-        <w:rPr>
-          <w:sz w:val="32"/>
-          <w:szCs w:val="32"/>
-        </w:rPr>
-      </w:pPr>
-      <w:r>
-        <w:rPr>
-          <w:sz w:val="32"/>
-          <w:szCs w:val="32"/>
-        </w:rPr>
-        <w:t xml:space="preserve">Animal a = new </w:t>
-      </w:r>
-      <w:proofErr w:type="gramStart"/>
-      <w:r>
-        <w:rPr>
-          <w:sz w:val="32"/>
-          <w:szCs w:val="32"/>
-        </w:rPr>
-        <w:t>Animal(</w:t>
-      </w:r>
-      <w:proofErr w:type="gramEnd"/>
-      <w:r>
-        <w:rPr>
-          <w:sz w:val="32"/>
-          <w:szCs w:val="32"/>
-        </w:rPr>
-        <w:t>);      // invalid</w:t>
-      </w:r>
-    </w:p>
-    <w:p>
-      <w:pPr>
-        <w:spacing w:line="480" w:lineRule="auto"/>
-        <w:rPr>
-          <w:sz w:val="32"/>
-          <w:szCs w:val="32"/>
-        </w:rPr>
-      </w:pPr>
-      <w:r>
-        <w:rPr>
-          <w:sz w:val="32"/>
-          <w:szCs w:val="32"/>
-        </w:rPr>
-        <w:t xml:space="preserve">An abstract class can have a constructor, which will be called by its subclass, during their construction. </w:t>
-      </w:r>
-    </w:p>
-    <w:p>
-      <w:pPr>
-        <w:spacing w:line="480" w:lineRule="auto"/>
-        <w:rPr>
-          <w:sz w:val="32"/>
-          <w:szCs w:val="32"/>
-        </w:rPr>
-      </w:pPr>
-    </w:p>
-    <w:p>
-      <w:pPr>
-        <w:spacing w:line="480" w:lineRule="auto"/>
-        <w:rPr>
-          <w:sz w:val="32"/>
-          <w:szCs w:val="32"/>
-        </w:rPr>
-      </w:pPr>
-      <w:r>
-        <w:rPr>
-          <w:sz w:val="32"/>
-          <w:szCs w:val="32"/>
-        </w:rPr>
-        <w:t>An abstract class can extend</w:t>
-      </w:r>
-      <w:r>
-        <w:rPr>
-          <w:sz w:val="32"/>
-          <w:szCs w:val="32"/>
-        </w:rPr>
-        <w:t xml:space="preserve"> </w:t>
-      </w:r>
-      <w:r>
-        <w:rPr>
-          <w:sz w:val="32"/>
-          <w:szCs w:val="32"/>
-        </w:rPr>
-        <w:t>a concrete class.</w:t>
-      </w:r>
-    </w:p>
-    <w:p>
-      <w:pPr>
-        <w:spacing w:line="480" w:lineRule="auto"/>
-        <w:rPr>
-          <w:sz w:val="32"/>
-          <w:szCs w:val="32"/>
-        </w:rPr>
-      </w:pPr>
-      <w:r>
-        <w:rPr>
-          <w:sz w:val="32"/>
-          <w:szCs w:val="32"/>
-        </w:rPr>
-        <w:t xml:space="preserve">Class Dog extends </w:t>
-      </w:r>
-      <w:proofErr w:type="gramStart"/>
-      <w:r>
-        <w:rPr>
-          <w:sz w:val="32"/>
-          <w:szCs w:val="32"/>
-        </w:rPr>
-        <w:t>Animal{</w:t>
-      </w:r>
-      <w:proofErr w:type="gramEnd"/>
-      <w:r>
-        <w:rPr>
-          <w:sz w:val="32"/>
-          <w:szCs w:val="32"/>
-        </w:rPr>
-        <w:t>}   // Animal is abstract by Dog is not</w:t>
-      </w:r>
-    </w:p>
-    <w:p>
-      <w:pPr>
-        <w:spacing w:line="480" w:lineRule="auto"/>
-        <w:rPr>
-          <w:sz w:val="32"/>
-          <w:szCs w:val="32"/>
-        </w:rPr>
-      </w:pPr>
-    </w:p>
-    <w:p>
-      <w:pPr>
-        <w:spacing w:line="480" w:lineRule="auto"/>
-        <w:rPr>
-          <w:sz w:val="32"/>
-          <w:szCs w:val="32"/>
-        </w:rPr>
-      </w:pPr>
-      <w:r>
-        <w:rPr>
-          <w:sz w:val="32"/>
-          <w:szCs w:val="32"/>
-        </w:rPr>
-        <w:t>An abstract class can extend an</w:t>
-      </w:r>
-      <w:r>
-        <w:rPr>
-          <w:sz w:val="32"/>
-          <w:szCs w:val="32"/>
-        </w:rPr>
-        <w:t>other</w:t>
-      </w:r>
-      <w:r>
-        <w:rPr>
-          <w:sz w:val="32"/>
-          <w:szCs w:val="32"/>
-        </w:rPr>
-        <w:t xml:space="preserve"> abstract class</w:t>
-      </w:r>
-    </w:p>
-    <w:p>
-      <w:pPr>
-        <w:spacing w:line="480" w:lineRule="auto"/>
-        <w:rPr>
-          <w:sz w:val="32"/>
-          <w:szCs w:val="32"/>
-        </w:rPr>
-      </w:pPr>
-    </w:p>
-    <w:p>
-      <w:pPr>
-        <w:spacing w:line="480" w:lineRule="auto"/>
-        <w:rPr>
-          <w:sz w:val="32"/>
-          <w:szCs w:val="32"/>
-        </w:rPr>
-      </w:pPr>
-      <w:r>
-        <w:rPr>
-          <w:sz w:val="32"/>
-          <w:szCs w:val="32"/>
-        </w:rPr>
-        <w:t xml:space="preserve">Abstract class Mammal extends Animal </w:t>
-      </w:r>
-      <w:proofErr w:type="gramStart"/>
-      <w:r>
-        <w:rPr>
-          <w:sz w:val="32"/>
-          <w:szCs w:val="32"/>
-        </w:rPr>
-        <w:t>{}  Animal</w:t>
-      </w:r>
-      <w:proofErr w:type="gramEnd"/>
-      <w:r>
-        <w:rPr>
-          <w:sz w:val="32"/>
-          <w:szCs w:val="32"/>
-        </w:rPr>
-        <w:t xml:space="preserve"> is abstract, Mammal is also abstract. </w:t>
-      </w:r>
-    </w:p>
-    <w:p>
-      <w:pPr>
-        <w:spacing w:line="480" w:lineRule="auto"/>
-        <w:rPr>
-          <w:sz w:val="32"/>
-          <w:szCs w:val="32"/>
-        </w:rPr>
-      </w:pPr>
-    </w:p>
-    <w:p>
-      <w:pPr>
-        <w:spacing w:line="480" w:lineRule="auto"/>
-        <w:rPr>
-          <w:sz w:val="32"/>
-          <w:szCs w:val="32"/>
-        </w:rPr>
-      </w:pPr>
-    </w:p>
-    <w:p>
-      <w:pPr>
-        <w:spacing w:line="480" w:lineRule="auto"/>
-        <w:rPr>
-          <w:sz w:val="32"/>
-          <w:szCs w:val="32"/>
-        </w:rPr>
-      </w:pPr>
-      <w:r>
-        <w:rPr>
-          <w:sz w:val="32"/>
-          <w:szCs w:val="32"/>
-        </w:rPr>
-        <w:lastRenderedPageBreak/>
-        <w:t>Concre</w:t>
-      </w:r>
-      <w:r>
-        <w:rPr>
-          <w:sz w:val="32"/>
-          <w:szCs w:val="32"/>
-        </w:rPr>
-        <w:t xml:space="preserve">te class can </w:t>
-      </w:r>
-      <w:proofErr w:type="gramStart"/>
-      <w:r>
-        <w:rPr>
-          <w:sz w:val="32"/>
-          <w:szCs w:val="32"/>
-        </w:rPr>
-        <w:t>extends</w:t>
-      </w:r>
-      <w:proofErr w:type="gramEnd"/>
-      <w:r>
-        <w:rPr>
-          <w:sz w:val="32"/>
-          <w:szCs w:val="32"/>
-        </w:rPr>
-        <w:t xml:space="preserve"> an abstract class</w:t>
-      </w:r>
-    </w:p>
-    <w:p>
-      <w:pPr>
-        <w:spacing w:line="480" w:lineRule="auto"/>
-        <w:rPr>
-          <w:sz w:val="32"/>
-          <w:szCs w:val="32"/>
-        </w:rPr>
-      </w:pPr>
-      <w:r>
-        <w:rPr>
-          <w:sz w:val="32"/>
-          <w:szCs w:val="32"/>
-        </w:rPr>
-        <w:t xml:space="preserve">Abstract class </w:t>
-      </w:r>
-      <w:proofErr w:type="spellStart"/>
-      <w:r>
-        <w:rPr>
-          <w:sz w:val="32"/>
-          <w:szCs w:val="32"/>
-        </w:rPr>
-        <w:t>BestOfBreed</w:t>
-      </w:r>
-      <w:proofErr w:type="spellEnd"/>
-      <w:r>
-        <w:rPr>
-          <w:sz w:val="32"/>
-          <w:szCs w:val="32"/>
-        </w:rPr>
-        <w:t xml:space="preserve"> extends Dog {} // Dog is not abstract, but </w:t>
-      </w:r>
-      <w:proofErr w:type="spellStart"/>
-      <w:r>
-        <w:rPr>
-          <w:sz w:val="32"/>
-          <w:szCs w:val="32"/>
-        </w:rPr>
-        <w:t>BestOfBreed</w:t>
-      </w:r>
-      <w:proofErr w:type="spellEnd"/>
-      <w:r>
-        <w:rPr>
-          <w:sz w:val="32"/>
-          <w:szCs w:val="32"/>
-        </w:rPr>
-        <w:t xml:space="preserve"> is </w:t>
-      </w:r>
     </w:p>
     <w:p>
       <w:pPr>
@@ -1700,11 +1786,127 @@
       </w:rPr>
     </w:lvl>
   </w:abstractNum>
+  <w:abstractNum w:abstractNumId="2" w15:restartNumberingAfterBreak="0">
+    <w:nsid w:val="49A17A55"/>
+    <w:multiLevelType w:val="hybridMultilevel"/>
+    <w:tmpl w:val="BDD650FA"/>
+    <w:lvl w:ilvl="0" w:tplc="04090001">
+      <w:start w:val="1"/>
+      <w:numFmt w:val="bullet"/>
+      <w:lvlText w:val=""/>
+      <w:lvlJc w:val="left"/>
+      <w:pPr>
+        <w:ind w:left="720" w:hanging="360"/>
+      </w:pPr>
+      <w:rPr>
+        <w:rFonts w:ascii="Symbol" w:hAnsi="Symbol" w:hint="default"/>
+      </w:rPr>
+    </w:lvl>
+    <w:lvl w:ilvl="1" w:tplc="04090003" w:tentative="1">
+      <w:start w:val="1"/>
+      <w:numFmt w:val="bullet"/>
+      <w:lvlText w:val="o"/>
+      <w:lvlJc w:val="left"/>
+      <w:pPr>
+        <w:ind w:left="1440" w:hanging="360"/>
+      </w:pPr>
+      <w:rPr>
+        <w:rFonts w:ascii="Courier New" w:hAnsi="Courier New" w:cs="Courier New" w:hint="default"/>
+      </w:rPr>
+    </w:lvl>
+    <w:lvl w:ilvl="2" w:tplc="04090005" w:tentative="1">
+      <w:start w:val="1"/>
+      <w:numFmt w:val="bullet"/>
+      <w:lvlText w:val=""/>
+      <w:lvlJc w:val="left"/>
+      <w:pPr>
+        <w:ind w:left="2160" w:hanging="360"/>
+      </w:pPr>
+      <w:rPr>
+        <w:rFonts w:ascii="Wingdings" w:hAnsi="Wingdings" w:hint="default"/>
+      </w:rPr>
+    </w:lvl>
+    <w:lvl w:ilvl="3" w:tplc="04090001" w:tentative="1">
+      <w:start w:val="1"/>
+      <w:numFmt w:val="bullet"/>
+      <w:lvlText w:val=""/>
+      <w:lvlJc w:val="left"/>
+      <w:pPr>
+        <w:ind w:left="2880" w:hanging="360"/>
+      </w:pPr>
+      <w:rPr>
+        <w:rFonts w:ascii="Symbol" w:hAnsi="Symbol" w:hint="default"/>
+      </w:rPr>
+    </w:lvl>
+    <w:lvl w:ilvl="4" w:tplc="04090003" w:tentative="1">
+      <w:start w:val="1"/>
+      <w:numFmt w:val="bullet"/>
+      <w:lvlText w:val="o"/>
+      <w:lvlJc w:val="left"/>
+      <w:pPr>
+        <w:ind w:left="3600" w:hanging="360"/>
+      </w:pPr>
+      <w:rPr>
+        <w:rFonts w:ascii="Courier New" w:hAnsi="Courier New" w:cs="Courier New" w:hint="default"/>
+      </w:rPr>
+    </w:lvl>
+    <w:lvl w:ilvl="5" w:tplc="04090005" w:tentative="1">
+      <w:start w:val="1"/>
+      <w:numFmt w:val="bullet"/>
+      <w:lvlText w:val=""/>
+      <w:lvlJc w:val="left"/>
+      <w:pPr>
+        <w:ind w:left="4320" w:hanging="360"/>
+      </w:pPr>
+      <w:rPr>
+        <w:rFonts w:ascii="Wingdings" w:hAnsi="Wingdings" w:hint="default"/>
+      </w:rPr>
+    </w:lvl>
+    <w:lvl w:ilvl="6" w:tplc="04090001" w:tentative="1">
+      <w:start w:val="1"/>
+      <w:numFmt w:val="bullet"/>
+      <w:lvlText w:val=""/>
+      <w:lvlJc w:val="left"/>
+      <w:pPr>
+        <w:ind w:left="5040" w:hanging="360"/>
+      </w:pPr>
+      <w:rPr>
+        <w:rFonts w:ascii="Symbol" w:hAnsi="Symbol" w:hint="default"/>
+      </w:rPr>
+    </w:lvl>
+    <w:lvl w:ilvl="7" w:tplc="04090003" w:tentative="1">
+      <w:start w:val="1"/>
+      <w:numFmt w:val="bullet"/>
+      <w:lvlText w:val="o"/>
+      <w:lvlJc w:val="left"/>
+      <w:pPr>
+        <w:ind w:left="5760" w:hanging="360"/>
+      </w:pPr>
+      <w:rPr>
+        <w:rFonts w:ascii="Courier New" w:hAnsi="Courier New" w:cs="Courier New" w:hint="default"/>
+      </w:rPr>
+    </w:lvl>
+    <w:lvl w:ilvl="8" w:tplc="04090005" w:tentative="1">
+      <w:start w:val="1"/>
+      <w:numFmt w:val="bullet"/>
+      <w:lvlText w:val=""/>
+      <w:lvlJc w:val="left"/>
+      <w:pPr>
+        <w:ind w:left="6480" w:hanging="360"/>
+      </w:pPr>
+      <w:rPr>
+        <w:rFonts w:ascii="Wingdings" w:hAnsi="Wingdings" w:hint="default"/>
+      </w:rPr>
+    </w:lvl>
+  </w:abstractNum>
   <w:num w:numId="1" w16cid:durableId="991525319">
     <w:abstractNumId w:val="0"/>
   </w:num>
   <w:num w:numId="2" w16cid:durableId="1501578534">
     <w:abstractNumId w:val="1"/>
+  </w:num>
+  <w:num w:numId="3" w16cid:durableId="1958828383">
+    <w:abstractNumId w:val="2"/>
   </w:num>
 </w:numbering>
 </file>

</xml_diff>

<commit_message>
declaring an abstract class Animal with 3 feilds Type,size and weight. declared abstract methods move() and makeNoise()
</commit_message>
<xml_diff>
--- a/Abstraction/AbstractionAndGeneralization/Abstraction.docx
+++ b/Abstraction/AbstractionAndGeneralization/Abstraction.docx
@@ -73,23 +73,21 @@
           <w:sz w:val="32"/>
           <w:szCs w:val="32"/>
         </w:rPr>
-        <w:t xml:space="preserve">A base class is the most </w:t>
-      </w:r>
-      <w:proofErr w:type="spellStart"/>
-      <w:r>
-        <w:rPr>
-          <w:sz w:val="32"/>
-          <w:szCs w:val="32"/>
-        </w:rPr>
-        <w:t>genral</w:t>
-      </w:r>
-      <w:proofErr w:type="spellEnd"/>
-      <w:r>
-        <w:rPr>
-          <w:sz w:val="32"/>
-          <w:szCs w:val="32"/>
-        </w:rPr>
-        <w:t xml:space="preserve"> class, the most basic building block, which everything can be said to have in common.</w:t>
+        <w:t>A base class is the most gen</w:t>
+      </w:r>
+      <w:r>
+        <w:rPr>
+          <w:sz w:val="32"/>
+          <w:szCs w:val="32"/>
+        </w:rPr>
+        <w:t>e</w:t>
+      </w:r>
+      <w:r>
+        <w:rPr>
+          <w:sz w:val="32"/>
+          <w:szCs w:val="32"/>
+        </w:rPr>
+        <w:t>ral class, the most basic building block, which everything can be said to have in common.</w:t>
       </w:r>
     </w:p>
     <w:p>
@@ -148,14 +146,7 @@
           <w:sz w:val="32"/>
           <w:szCs w:val="32"/>
         </w:rPr>
-        <w:t>You can generalize a set of characteristics and behavior into an abstract type.</w:t>
-      </w:r>
-      <w:r>
-        <w:rPr>
-          <w:sz w:val="32"/>
-          <w:szCs w:val="32"/>
-        </w:rPr>
-        <w:t xml:space="preserve"> For example, an octopus, a dog, and a penguin, you would probably say they are all animals. An animal is an </w:t>
+        <w:t xml:space="preserve">You can generalize a set of characteristics and behavior into an abstract type. For example, an octopus, a dog, and a penguin, you would probably say they are all animals. An animal is an </w:t>
       </w:r>
       <w:r>
         <w:rPr>
@@ -583,10 +574,79 @@
       <w:pPr>
         <w:spacing w:line="480" w:lineRule="auto"/>
         <w:rPr>
-          <w:sz w:val="32"/>
-          <w:szCs w:val="32"/>
-        </w:rPr>
-      </w:pPr>
+          <w:color w:val="000000" w:themeColor="text1"/>
+          <w:sz w:val="32"/>
+          <w:szCs w:val="32"/>
+          <w14:shadow w14:blurRad="38100" w14:dist="19050" w14:dir="2700000" w14:sx="100000" w14:sy="100000" w14:kx="0" w14:ky="0" w14:algn="tl">
+            <w14:schemeClr w14:val="dk1">
+              <w14:alpha w14:val="60000"/>
+            </w14:schemeClr>
+          </w14:shadow>
+          <w14:textOutline w14:w="0" w14:cap="flat" w14:cmpd="sng" w14:algn="ctr">
+            <w14:noFill/>
+            <w14:prstDash w14:val="solid"/>
+            <w14:round/>
+          </w14:textOutline>
+        </w:rPr>
+      </w:pPr>
+      <w:r>
+        <w:rPr>
+          <w:rFonts w:ascii="Roboto" w:hAnsi="Roboto"/>
+          <w:color w:val="000000" w:themeColor="text1"/>
+          <w:sz w:val="30"/>
+          <w:szCs w:val="30"/>
+          <w14:shadow w14:blurRad="38100" w14:dist="19050" w14:dir="2700000" w14:sx="100000" w14:sy="100000" w14:kx="0" w14:ky="0" w14:algn="tl">
+            <w14:schemeClr w14:val="dk1">
+              <w14:alpha w14:val="60000"/>
+            </w14:schemeClr>
+          </w14:shadow>
+          <w14:textOutline w14:w="0" w14:cap="flat" w14:cmpd="sng" w14:algn="ctr">
+            <w14:noFill/>
+            <w14:prstDash w14:val="solid"/>
+            <w14:round/>
+          </w14:textOutline>
+        </w:rPr>
+        <w:t>An abstract class cannot be directly instantiated using the new keyword.</w:t>
+      </w:r>
+      <w:r>
+        <w:rPr>
+          <w:rFonts w:ascii="Roboto" w:hAnsi="Roboto"/>
+          <w:color w:val="000000" w:themeColor="text1"/>
+          <w:sz w:val="30"/>
+          <w:szCs w:val="30"/>
+          <w:shd w:val="clear" w:color="auto" w:fill="202124"/>
+          <w14:shadow w14:blurRad="38100" w14:dist="19050" w14:dir="2700000" w14:sx="100000" w14:sy="100000" w14:kx="0" w14:ky="0" w14:algn="tl">
+            <w14:schemeClr w14:val="dk1">
+              <w14:alpha w14:val="60000"/>
+            </w14:schemeClr>
+          </w14:shadow>
+          <w14:textOutline w14:w="0" w14:cap="flat" w14:cmpd="sng" w14:algn="ctr">
+            <w14:noFill/>
+            <w14:prstDash w14:val="solid"/>
+            <w14:round/>
+          </w14:textOutline>
+        </w:rPr>
+        <w:t> </w:t>
+      </w:r>
+      <w:r>
+        <w:rPr>
+          <w:rFonts w:ascii="Roboto" w:hAnsi="Roboto"/>
+          <w:color w:val="000000" w:themeColor="text1"/>
+          <w:sz w:val="30"/>
+          <w:szCs w:val="30"/>
+          <w14:shadow w14:blurRad="38100" w14:dist="19050" w14:dir="2700000" w14:sx="100000" w14:sy="100000" w14:kx="0" w14:ky="0" w14:algn="tl">
+            <w14:schemeClr w14:val="dk1">
+              <w14:alpha w14:val="60000"/>
+            </w14:schemeClr>
+          </w14:shadow>
+          <w14:textOutline w14:w="0" w14:cap="flat" w14:cmpd="sng" w14:algn="ctr">
+            <w14:noFill/>
+            <w14:prstDash w14:val="solid"/>
+            <w14:round/>
+          </w14:textOutline>
+        </w:rPr>
+        <w:t>A concrete class can be directly instantiated using the new keyword</w:t>
+      </w:r>
     </w:p>
     <w:p>
       <w:pPr>
@@ -706,6 +766,7 @@
           <w:sz w:val="32"/>
           <w:szCs w:val="32"/>
         </w:rPr>
+        <w:lastRenderedPageBreak/>
         <w:t xml:space="preserve">An abstract class </w:t>
       </w:r>
       <w:r>
@@ -897,7 +958,6 @@
           <w:sz w:val="32"/>
           <w:szCs w:val="32"/>
         </w:rPr>
-        <w:lastRenderedPageBreak/>
         <w:t xml:space="preserve">Public abstract void </w:t>
       </w:r>
       <w:proofErr w:type="gramStart"/>
@@ -1061,7 +1121,7 @@
           <w:sz w:val="32"/>
           <w:szCs w:val="32"/>
         </w:rPr>
-        <w:t xml:space="preserve">an abstract method, if it overrides one. Abstract classes and interfaces, can have a </w:t>
+        <w:t xml:space="preserve">an abstract </w:t>
       </w:r>
       <w:r>
         <w:rPr>
@@ -1069,7 +1129,7 @@
           <w:szCs w:val="32"/>
         </w:rPr>
         <w:lastRenderedPageBreak/>
-        <w:t xml:space="preserve">mix of abstract and concrete methods. </w:t>
+        <w:t xml:space="preserve">method, if it overrides one. Abstract classes and interfaces, can have a mix of abstract and concrete methods. </w:t>
       </w:r>
       <w:r>
         <w:rPr>
@@ -1220,9 +1280,12 @@
           <w:szCs w:val="23"/>
           <w:shd w:val="clear" w:color="auto" w:fill="FFFFFF"/>
         </w:rPr>
-        <w:t>The class is only accessible by classes in the same package. This is used when you don't specify a modifier</w:t>
-      </w:r>
-      <w:r>
+        <w:t>The class is only accessible by classes in the same package. This is used when you don't specify a modifier.</w:t>
+      </w:r>
+    </w:p>
+    <w:p>
+      <w:pPr>
+        <w:spacing w:line="480" w:lineRule="auto"/>
         <w:rPr>
           <w:rFonts w:ascii="Verdana" w:hAnsi="Verdana"/>
           <w:color w:val="000000"/>
@@ -1230,8 +1293,7 @@
           <w:szCs w:val="23"/>
           <w:shd w:val="clear" w:color="auto" w:fill="FFFFFF"/>
         </w:rPr>
-        <w:t>.</w:t>
-      </w:r>
+      </w:pPr>
     </w:p>
     <w:p>
       <w:pPr>
@@ -1244,10 +1306,7 @@
           <w:shd w:val="clear" w:color="auto" w:fill="FFFFFF"/>
         </w:rPr>
       </w:pPr>
-    </w:p>
-    <w:p>
-      <w:pPr>
-        <w:spacing w:line="480" w:lineRule="auto"/>
+      <w:r>
         <w:rPr>
           <w:rFonts w:ascii="Verdana" w:hAnsi="Verdana"/>
           <w:color w:val="000000"/>
@@ -1255,26 +1314,7 @@
           <w:szCs w:val="23"/>
           <w:shd w:val="clear" w:color="auto" w:fill="FFFFFF"/>
         </w:rPr>
-      </w:pPr>
-      <w:r>
-        <w:rPr>
-          <w:rFonts w:ascii="Verdana" w:hAnsi="Verdana"/>
-          <w:color w:val="000000"/>
-          <w:sz w:val="23"/>
-          <w:szCs w:val="23"/>
-          <w:shd w:val="clear" w:color="auto" w:fill="FFFFFF"/>
-        </w:rPr>
-        <w:t xml:space="preserve">Protected: </w:t>
-      </w:r>
-      <w:r>
-        <w:rPr>
-          <w:rFonts w:ascii="Verdana" w:hAnsi="Verdana"/>
-          <w:color w:val="000000"/>
-          <w:sz w:val="23"/>
-          <w:szCs w:val="23"/>
-          <w:shd w:val="clear" w:color="auto" w:fill="FFFFFF"/>
-        </w:rPr>
-        <w:t>The code is accessible in the same package and </w:t>
+        <w:t>Protected: The code is accessible in the same package and </w:t>
       </w:r>
       <w:r>
         <w:rPr>
@@ -1317,9 +1357,12 @@
           <w:szCs w:val="23"/>
           <w:shd w:val="clear" w:color="auto" w:fill="FFFFFF"/>
         </w:rPr>
-        <w:t xml:space="preserve">Private: </w:t>
-      </w:r>
-      <w:r>
+        <w:t>Private: The code is only accessible within the declared class</w:t>
+      </w:r>
+    </w:p>
+    <w:p>
+      <w:pPr>
+        <w:spacing w:line="480" w:lineRule="auto"/>
         <w:rPr>
           <w:rFonts w:ascii="Verdana" w:hAnsi="Verdana"/>
           <w:color w:val="000000"/>
@@ -1327,12 +1370,17 @@
           <w:szCs w:val="23"/>
           <w:shd w:val="clear" w:color="auto" w:fill="FFFFFF"/>
         </w:rPr>
-        <w:t>The code is only accessible within the declared class</w:t>
-      </w:r>
-    </w:p>
-    <w:p>
-      <w:pPr>
-        <w:spacing w:line="480" w:lineRule="auto"/>
+      </w:pPr>
+    </w:p>
+    <w:p>
+      <w:pPr>
+        <w:spacing w:line="480" w:lineRule="auto"/>
+        <w:rPr>
+          <w:sz w:val="32"/>
+          <w:szCs w:val="32"/>
+        </w:rPr>
+      </w:pPr>
+      <w:r>
         <w:rPr>
           <w:rFonts w:ascii="Verdana" w:hAnsi="Verdana"/>
           <w:color w:val="000000"/>
@@ -1340,24 +1388,7 @@
           <w:szCs w:val="23"/>
           <w:shd w:val="clear" w:color="auto" w:fill="FFFFFF"/>
         </w:rPr>
-      </w:pPr>
-    </w:p>
-    <w:p>
-      <w:pPr>
-        <w:spacing w:line="480" w:lineRule="auto"/>
-        <w:rPr>
-          <w:sz w:val="32"/>
-          <w:szCs w:val="32"/>
-        </w:rPr>
-      </w:pPr>
-      <w:r>
-        <w:rPr>
-          <w:rFonts w:ascii="Verdana" w:hAnsi="Verdana"/>
-          <w:color w:val="000000"/>
-          <w:sz w:val="23"/>
-          <w:szCs w:val="23"/>
-          <w:shd w:val="clear" w:color="auto" w:fill="FFFFFF"/>
-        </w:rPr>
+        <w:lastRenderedPageBreak/>
         <w:t>Non- access modifiers</w:t>
       </w:r>
     </w:p>
@@ -1489,15 +1520,6 @@
           <w:sz w:val="52"/>
           <w:szCs w:val="52"/>
           <w:u w:val="single"/>
-        </w:rPr>
-      </w:pPr>
-    </w:p>
-    <w:p>
-      <w:pPr>
-        <w:spacing w:line="480" w:lineRule="auto"/>
-        <w:rPr>
-          <w:sz w:val="32"/>
-          <w:szCs w:val="32"/>
         </w:rPr>
       </w:pPr>
     </w:p>

</xml_diff>

<commit_message>
abstract class extending another abstract class, use of instanceOf operator to compare the objects
</commit_message>
<xml_diff>
--- a/Abstraction/AbstractionAndGeneralization/Abstraction.docx
+++ b/Abstraction/AbstractionAndGeneralization/Abstraction.docx
@@ -779,6 +779,22 @@
     </w:p>
     <w:p>
       <w:pPr>
+        <w:spacing w:line="480" w:lineRule="auto"/>
+        <w:rPr>
+          <w:sz w:val="32"/>
+          <w:szCs w:val="32"/>
+        </w:rPr>
+      </w:pPr>
+      <w:r>
+        <w:rPr>
+          <w:sz w:val="32"/>
+          <w:szCs w:val="32"/>
+        </w:rPr>
+        <w:t>An abstract class extending another abstract class can do the following</w:t>
+      </w:r>
+    </w:p>
+    <w:p>
+      <w:pPr>
         <w:pStyle w:val="ListParagraph"/>
         <w:numPr>
           <w:ilvl w:val="0"/>
@@ -811,6 +827,55 @@
           <w:szCs w:val="32"/>
         </w:rPr>
       </w:pPr>
+      <w:r>
+        <w:rPr>
+          <w:sz w:val="32"/>
+          <w:szCs w:val="32"/>
+        </w:rPr>
+        <w:t>It can implement some of them</w:t>
+      </w:r>
+    </w:p>
+    <w:p>
+      <w:pPr>
+        <w:pStyle w:val="ListParagraph"/>
+        <w:numPr>
+          <w:ilvl w:val="0"/>
+          <w:numId w:val="3"/>
+        </w:numPr>
+        <w:spacing w:line="480" w:lineRule="auto"/>
+        <w:rPr>
+          <w:sz w:val="32"/>
+          <w:szCs w:val="32"/>
+        </w:rPr>
+      </w:pPr>
+      <w:r>
+        <w:rPr>
+          <w:sz w:val="32"/>
+          <w:szCs w:val="32"/>
+        </w:rPr>
+        <w:t>It can implement none of them</w:t>
+      </w:r>
+    </w:p>
+    <w:p>
+      <w:pPr>
+        <w:pStyle w:val="ListParagraph"/>
+        <w:numPr>
+          <w:ilvl w:val="0"/>
+          <w:numId w:val="3"/>
+        </w:numPr>
+        <w:spacing w:line="480" w:lineRule="auto"/>
+        <w:rPr>
+          <w:sz w:val="32"/>
+          <w:szCs w:val="32"/>
+        </w:rPr>
+      </w:pPr>
+      <w:r>
+        <w:rPr>
+          <w:sz w:val="32"/>
+          <w:szCs w:val="32"/>
+        </w:rPr>
+        <w:t>It can also include additional abstract methods, which will force to implement both abstract classes methods.</w:t>
+      </w:r>
     </w:p>
     <w:p>
       <w:pPr>
@@ -894,7 +959,15 @@
           <w:sz w:val="32"/>
           <w:szCs w:val="32"/>
         </w:rPr>
-        <w:t xml:space="preserve">Its purpose is to describe behavior, which any object of that type will always have. Conceptually, we can understand behaviors like move or eat on an Animal, so we might include those as abstract methods, on an abstract type. Think about an Abstract method as a contract. This contract promises that all subtypes will provide the promised functionality, </w:t>
+        <w:t xml:space="preserve">Its purpose is to describe behavior, which any object of that type will always have. Conceptually, we can understand behaviors like move or eat on an Animal, so we might include those as </w:t>
+      </w:r>
+      <w:r>
+        <w:rPr>
+          <w:sz w:val="32"/>
+          <w:szCs w:val="32"/>
+        </w:rPr>
+        <w:lastRenderedPageBreak/>
+        <w:t xml:space="preserve">abstract methods, on an abstract type. Think about an Abstract method as a contract. This contract promises that all subtypes will provide the promised functionality, </w:t>
       </w:r>
       <w:r>
         <w:rPr>
@@ -1091,6 +1164,7 @@
           <w:sz w:val="32"/>
           <w:szCs w:val="32"/>
         </w:rPr>
+        <w:lastRenderedPageBreak/>
         <w:t>A concrete method has a method body, usually with at least one statement. It has operational code, that gets executed, under the right conditions. A concrete metho</w:t>
       </w:r>
       <w:r>
@@ -1121,15 +1195,7 @@
           <w:sz w:val="32"/>
           <w:szCs w:val="32"/>
         </w:rPr>
-        <w:t xml:space="preserve">an abstract </w:t>
-      </w:r>
-      <w:r>
-        <w:rPr>
-          <w:sz w:val="32"/>
-          <w:szCs w:val="32"/>
-        </w:rPr>
-        <w:lastRenderedPageBreak/>
-        <w:t xml:space="preserve">method, if it overrides one. Abstract classes and interfaces, can have a mix of abstract and concrete methods. </w:t>
+        <w:t xml:space="preserve">an abstract method, if it overrides one. Abstract classes and interfaces, can have a mix of abstract and concrete methods. </w:t>
       </w:r>
       <w:r>
         <w:rPr>
@@ -1388,7 +1454,6 @@
           <w:szCs w:val="23"/>
           <w:shd w:val="clear" w:color="auto" w:fill="FFFFFF"/>
         </w:rPr>
-        <w:lastRenderedPageBreak/>
         <w:t>Non- access modifiers</w:t>
       </w:r>
     </w:p>

</xml_diff>